<commit_message>
Minor changes to assetlist
</commit_message>
<xml_diff>
--- a/Algemeen/Asset List/AssesList Artist.docx
+++ b/Algemeen/Asset List/AssesList Artist.docx
@@ -3,13 +3,8 @@
 <w:document xmlns:wpc="http://schemas.microsoft.com/office/word/2010/wordprocessingCanvas" xmlns:mc="http://schemas.openxmlformats.org/markup-compatibility/2006" xmlns:o="urn:schemas-microsoft-com:office:office" xmlns:r="http://schemas.openxmlformats.org/officeDocument/2006/relationships" xmlns:m="http://schemas.openxmlformats.org/officeDocument/2006/math" xmlns:v="urn:schemas-microsoft-com:vml" xmlns:wp14="http://schemas.microsoft.com/office/word/2010/wordprocessingDrawing" xmlns:wp="http://schemas.openxmlformats.org/drawingml/2006/wordprocessingDrawing" xmlns:w10="urn:schemas-microsoft-com:office:word" xmlns:w="http://schemas.openxmlformats.org/wordprocessingml/2006/main" xmlns:w14="http://schemas.microsoft.com/office/word/2010/wordml" xmlns:w15="http://schemas.microsoft.com/office/word/2012/wordml" xmlns:wpg="http://schemas.microsoft.com/office/word/2010/wordprocessingGroup" xmlns:wpi="http://schemas.microsoft.com/office/word/2010/wordprocessingInk" xmlns:wne="http://schemas.microsoft.com/office/word/2006/wordml" xmlns:wps="http://schemas.microsoft.com/office/word/2010/wordprocessingShape" mc:Ignorable="w14 w15 wp14">
   <w:body>
     <w:p>
-      <w:proofErr w:type="spellStart"/>
-      <w:r>
-        <w:t>AssesList</w:t>
-      </w:r>
-      <w:proofErr w:type="spellEnd"/>
-      <w:r>
-        <w:t xml:space="preserve"> Artist</w:t>
+      <w:r>
+        <w:t>AssesList Artist</w:t>
       </w:r>
       <w:r>
         <w:br/>
@@ -42,13 +37,8 @@
           <w:numId w:val="1"/>
         </w:numPr>
       </w:pPr>
-      <w:proofErr w:type="spellStart"/>
-      <w:r>
-        <w:t>Bionische</w:t>
-      </w:r>
-      <w:proofErr w:type="spellEnd"/>
-      <w:r>
-        <w:t xml:space="preserve"> Left Arm</w:t>
+      <w:r>
+        <w:t>Bionische Left Arm</w:t>
       </w:r>
     </w:p>
     <w:p>
@@ -60,6 +50,42 @@
         </w:numPr>
       </w:pPr>
       <w:r>
+        <w:t>Right arm</w:t>
+      </w:r>
+    </w:p>
+    <w:p>
+      <w:pPr>
+        <w:pStyle w:val="ListParagraph"/>
+        <w:numPr>
+          <w:ilvl w:val="0"/>
+          <w:numId w:val="1"/>
+        </w:numPr>
+      </w:pPr>
+      <w:r>
+        <w:t>Legs</w:t>
+      </w:r>
+    </w:p>
+    <w:p>
+      <w:pPr>
+        <w:pStyle w:val="ListParagraph"/>
+        <w:numPr>
+          <w:ilvl w:val="0"/>
+          <w:numId w:val="1"/>
+        </w:numPr>
+      </w:pPr>
+      <w:r>
+        <w:t>Weapons</w:t>
+      </w:r>
+    </w:p>
+    <w:p>
+      <w:pPr>
+        <w:pStyle w:val="ListParagraph"/>
+        <w:numPr>
+          <w:ilvl w:val="1"/>
+          <w:numId w:val="1"/>
+        </w:numPr>
+      </w:pPr>
+      <w:r>
         <w:t>Ceramic Blade</w:t>
       </w:r>
     </w:p>
@@ -67,24 +93,24 @@
       <w:pPr>
         <w:pStyle w:val="ListParagraph"/>
         <w:numPr>
-          <w:ilvl w:val="0"/>
+          <w:ilvl w:val="1"/>
           <w:numId w:val="1"/>
         </w:numPr>
       </w:pPr>
       <w:r>
-        <w:t>Legs</w:t>
-      </w:r>
-    </w:p>
-    <w:p>
-      <w:pPr>
-        <w:pStyle w:val="ListParagraph"/>
-        <w:numPr>
-          <w:ilvl w:val="0"/>
+        <w:t>Revolver/Flaregun</w:t>
+      </w:r>
+    </w:p>
+    <w:p>
+      <w:pPr>
+        <w:pStyle w:val="ListParagraph"/>
+        <w:numPr>
+          <w:ilvl w:val="1"/>
           <w:numId w:val="1"/>
         </w:numPr>
       </w:pPr>
       <w:r>
-        <w:t>Weapons</w:t>
+        <w:t>Assault Rifle</w:t>
       </w:r>
     </w:p>
     <w:p>
@@ -96,13 +122,8 @@
         </w:numPr>
       </w:pPr>
       <w:r>
-        <w:t>Revolver/</w:t>
-      </w:r>
-      <w:proofErr w:type="spellStart"/>
-      <w:r>
-        <w:t>Flaregun</w:t>
-      </w:r>
-      <w:proofErr w:type="spellEnd"/>
+        <w:t>Shotgun</w:t>
+      </w:r>
     </w:p>
     <w:p>
       <w:pPr>
@@ -113,7 +134,7 @@
         </w:numPr>
       </w:pPr>
       <w:r>
-        <w:t>Assault Rifle</w:t>
+        <w:t>Pulse Rifle</w:t>
       </w:r>
     </w:p>
     <w:p>
@@ -125,7 +146,7 @@
         </w:numPr>
       </w:pPr>
       <w:r>
-        <w:t>Shotgun</w:t>
+        <w:t>Grenades</w:t>
       </w:r>
     </w:p>
     <w:p>
@@ -137,30 +158,6 @@
         </w:numPr>
       </w:pPr>
       <w:r>
-        <w:t>Pulse Rifle</w:t>
-      </w:r>
-    </w:p>
-    <w:p>
-      <w:pPr>
-        <w:pStyle w:val="ListParagraph"/>
-        <w:numPr>
-          <w:ilvl w:val="1"/>
-          <w:numId w:val="1"/>
-        </w:numPr>
-      </w:pPr>
-      <w:r>
-        <w:t>Grenades</w:t>
-      </w:r>
-    </w:p>
-    <w:p>
-      <w:pPr>
-        <w:pStyle w:val="ListParagraph"/>
-        <w:numPr>
-          <w:ilvl w:val="1"/>
-          <w:numId w:val="1"/>
-        </w:numPr>
-      </w:pPr>
-      <w:r>
         <w:t>Mines</w:t>
       </w:r>
     </w:p>
@@ -177,11 +174,9 @@
           <w:numId w:val="2"/>
         </w:numPr>
       </w:pPr>
-      <w:proofErr w:type="spellStart"/>
       <w:r>
         <w:t>MedPack</w:t>
       </w:r>
-      <w:proofErr w:type="spellEnd"/>
     </w:p>
     <w:p>
       <w:pPr>
@@ -191,11 +186,9 @@
           <w:numId w:val="2"/>
         </w:numPr>
       </w:pPr>
-      <w:proofErr w:type="spellStart"/>
       <w:r>
         <w:t>StimPack</w:t>
       </w:r>
-      <w:proofErr w:type="spellEnd"/>
     </w:p>
     <w:p>
       <w:pPr>
@@ -205,11 +198,9 @@
           <w:numId w:val="2"/>
         </w:numPr>
       </w:pPr>
-      <w:proofErr w:type="spellStart"/>
       <w:r>
         <w:t>KeyCards</w:t>
       </w:r>
-      <w:proofErr w:type="spellEnd"/>
     </w:p>
     <w:p>
       <w:pPr>
@@ -224,11 +215,9 @@
       </w:r>
     </w:p>
     <w:p>
-      <w:proofErr w:type="spellStart"/>
       <w:r>
         <w:t>Enviromentals</w:t>
       </w:r>
-      <w:proofErr w:type="spellEnd"/>
     </w:p>
     <w:p>
       <w:pPr>
@@ -298,630 +287,548 @@
           <w:numId w:val="3"/>
         </w:numPr>
       </w:pPr>
-      <w:proofErr w:type="spellStart"/>
-      <w:r>
-        <w:t>Garbadge</w:t>
-      </w:r>
-      <w:proofErr w:type="spellEnd"/>
-      <w:r>
-        <w:t xml:space="preserve"> Cans</w:t>
-      </w:r>
-    </w:p>
-    <w:p>
-      <w:pPr>
-        <w:pStyle w:val="ListParagraph"/>
-        <w:numPr>
-          <w:ilvl w:val="0"/>
-          <w:numId w:val="3"/>
-        </w:numPr>
-      </w:pPr>
-      <w:proofErr w:type="spellStart"/>
-      <w:r>
-        <w:t>Propoganda</w:t>
-      </w:r>
-      <w:proofErr w:type="spellEnd"/>
-      <w:r>
-        <w:t xml:space="preserve"> Posters</w:t>
-      </w:r>
-    </w:p>
-    <w:p>
-      <w:pPr>
-        <w:pStyle w:val="ListParagraph"/>
-        <w:numPr>
-          <w:ilvl w:val="0"/>
-          <w:numId w:val="3"/>
-        </w:numPr>
-      </w:pPr>
-      <w:r>
-        <w:t>Floor 4 -</w:t>
-      </w:r>
-      <w:proofErr w:type="spellStart"/>
-      <w:r>
-        <w:t>Medbay</w:t>
-      </w:r>
-      <w:proofErr w:type="spellEnd"/>
-    </w:p>
-    <w:p>
-      <w:pPr>
-        <w:pStyle w:val="ListParagraph"/>
-        <w:numPr>
-          <w:ilvl w:val="1"/>
-          <w:numId w:val="3"/>
-        </w:numPr>
-      </w:pPr>
-      <w:proofErr w:type="spellStart"/>
-      <w:r>
-        <w:t>Cryopods</w:t>
-      </w:r>
-      <w:proofErr w:type="spellEnd"/>
-    </w:p>
-    <w:p>
-      <w:pPr>
-        <w:pStyle w:val="ListParagraph"/>
-        <w:numPr>
-          <w:ilvl w:val="1"/>
-          <w:numId w:val="3"/>
-        </w:numPr>
-      </w:pPr>
-      <w:r>
-        <w:t>Operation Table</w:t>
-      </w:r>
-    </w:p>
-    <w:p>
-      <w:pPr>
-        <w:pStyle w:val="ListParagraph"/>
-        <w:numPr>
-          <w:ilvl w:val="0"/>
-          <w:numId w:val="3"/>
-        </w:numPr>
-      </w:pPr>
-      <w:r>
-        <w:t>Floor 3 –Hydroponics</w:t>
-      </w:r>
-    </w:p>
-    <w:p>
-      <w:pPr>
-        <w:pStyle w:val="ListParagraph"/>
-        <w:numPr>
-          <w:ilvl w:val="1"/>
-          <w:numId w:val="3"/>
-        </w:numPr>
-      </w:pPr>
-      <w:r>
-        <w:t>Plants</w:t>
-      </w:r>
-    </w:p>
-    <w:p>
-      <w:pPr>
-        <w:pStyle w:val="ListParagraph"/>
-        <w:numPr>
-          <w:ilvl w:val="1"/>
-          <w:numId w:val="3"/>
-        </w:numPr>
-      </w:pPr>
-      <w:proofErr w:type="spellStart"/>
-      <w:r>
-        <w:t>Plantboxes</w:t>
-      </w:r>
-      <w:proofErr w:type="spellEnd"/>
-    </w:p>
-    <w:p>
-      <w:pPr>
-        <w:pStyle w:val="ListParagraph"/>
-        <w:numPr>
-          <w:ilvl w:val="1"/>
-          <w:numId w:val="3"/>
-        </w:numPr>
-      </w:pPr>
-      <w:r>
-        <w:t>Nests</w:t>
-      </w:r>
-    </w:p>
-    <w:p>
-      <w:pPr>
-        <w:pStyle w:val="ListParagraph"/>
-        <w:numPr>
-          <w:ilvl w:val="1"/>
-          <w:numId w:val="3"/>
-        </w:numPr>
-      </w:pPr>
-      <w:r>
-        <w:t>Overgrowth</w:t>
-      </w:r>
-    </w:p>
-    <w:p>
-      <w:pPr>
-        <w:pStyle w:val="ListParagraph"/>
-        <w:numPr>
-          <w:ilvl w:val="1"/>
-          <w:numId w:val="3"/>
-        </w:numPr>
-      </w:pPr>
-      <w:proofErr w:type="spellStart"/>
-      <w:r>
-        <w:t>BrokenGlass</w:t>
-      </w:r>
-      <w:proofErr w:type="spellEnd"/>
-    </w:p>
-    <w:p>
-      <w:pPr>
-        <w:pStyle w:val="ListParagraph"/>
-        <w:numPr>
-          <w:ilvl w:val="1"/>
-          <w:numId w:val="3"/>
-        </w:numPr>
-      </w:pPr>
-      <w:r>
-        <w:t>Pudding Tree</w:t>
-      </w:r>
-    </w:p>
-    <w:p>
-      <w:pPr>
-        <w:pStyle w:val="ListParagraph"/>
-        <w:numPr>
-          <w:ilvl w:val="1"/>
-          <w:numId w:val="3"/>
-        </w:numPr>
-      </w:pPr>
-      <w:r>
-        <w:t xml:space="preserve">Dog </w:t>
-      </w:r>
-      <w:r>
-        <w:t>House</w:t>
-      </w:r>
-    </w:p>
-    <w:p>
-      <w:pPr>
-        <w:pStyle w:val="ListParagraph"/>
-        <w:numPr>
-          <w:ilvl w:val="1"/>
-          <w:numId w:val="3"/>
-        </w:numPr>
-      </w:pPr>
-    </w:p>
-    <w:p>
-      <w:pPr>
-        <w:pStyle w:val="ListParagraph"/>
-        <w:numPr>
-          <w:ilvl w:val="0"/>
-          <w:numId w:val="3"/>
-        </w:numPr>
-      </w:pPr>
-      <w:r>
-        <w:lastRenderedPageBreak/>
-        <w:t>Floor 2 –Engineering</w:t>
-      </w:r>
-    </w:p>
-    <w:p>
-      <w:pPr>
-        <w:pStyle w:val="ListParagraph"/>
-        <w:numPr>
-          <w:ilvl w:val="1"/>
-          <w:numId w:val="3"/>
-        </w:numPr>
-      </w:pPr>
-      <w:proofErr w:type="spellStart"/>
-      <w:r>
-        <w:t>ToolBoxes</w:t>
-      </w:r>
-      <w:proofErr w:type="spellEnd"/>
-    </w:p>
-    <w:p>
-      <w:pPr>
-        <w:pStyle w:val="ListParagraph"/>
-        <w:numPr>
-          <w:ilvl w:val="1"/>
-          <w:numId w:val="3"/>
-        </w:numPr>
-      </w:pPr>
-      <w:r>
-        <w:t xml:space="preserve">Tools: Welder, Grinder, Sci-fi Hammer, </w:t>
-      </w:r>
-      <w:proofErr w:type="spellStart"/>
-      <w:r>
-        <w:t>SonicScrewdriver</w:t>
-      </w:r>
-      <w:proofErr w:type="spellEnd"/>
-    </w:p>
-    <w:p>
-      <w:pPr>
-        <w:pStyle w:val="ListParagraph"/>
-        <w:numPr>
-          <w:ilvl w:val="1"/>
-          <w:numId w:val="3"/>
-        </w:numPr>
-      </w:pPr>
-      <w:r>
-        <w:t>Generator</w:t>
-      </w:r>
-    </w:p>
-    <w:p>
-      <w:pPr>
-        <w:pStyle w:val="ListParagraph"/>
-        <w:numPr>
-          <w:ilvl w:val="1"/>
-          <w:numId w:val="3"/>
-        </w:numPr>
-      </w:pPr>
-      <w:proofErr w:type="spellStart"/>
-      <w:r>
-        <w:t>FusionCore</w:t>
-      </w:r>
-      <w:proofErr w:type="spellEnd"/>
-    </w:p>
-    <w:p>
-      <w:pPr>
-        <w:pStyle w:val="ListParagraph"/>
-        <w:numPr>
-          <w:ilvl w:val="1"/>
-          <w:numId w:val="3"/>
-        </w:numPr>
-      </w:pPr>
-      <w:r>
-        <w:t>Teleporter</w:t>
-      </w:r>
-    </w:p>
-    <w:p>
-      <w:pPr>
-        <w:pStyle w:val="ListParagraph"/>
-        <w:numPr>
-          <w:ilvl w:val="1"/>
-          <w:numId w:val="3"/>
-        </w:numPr>
-      </w:pPr>
-      <w:r>
-        <w:t>Computers</w:t>
-      </w:r>
-    </w:p>
-    <w:p>
-      <w:pPr>
-        <w:pStyle w:val="ListParagraph"/>
-        <w:numPr>
-          <w:ilvl w:val="1"/>
-          <w:numId w:val="3"/>
-        </w:numPr>
-      </w:pPr>
-      <w:proofErr w:type="spellStart"/>
-      <w:r>
-        <w:t>ArcbeamconfusionCoils</w:t>
-      </w:r>
-      <w:proofErr w:type="spellEnd"/>
-    </w:p>
-    <w:p>
-      <w:pPr>
-        <w:pStyle w:val="ListParagraph"/>
-        <w:numPr>
-          <w:ilvl w:val="1"/>
-          <w:numId w:val="3"/>
-        </w:numPr>
-      </w:pPr>
-      <w:r>
-        <w:t xml:space="preserve">Ass </w:t>
-      </w:r>
-      <w:proofErr w:type="spellStart"/>
-      <w:r>
-        <w:t>embly</w:t>
-      </w:r>
-      <w:proofErr w:type="spellEnd"/>
-      <w:r>
-        <w:t xml:space="preserve"> Line</w:t>
-      </w:r>
-    </w:p>
-    <w:p>
-      <w:pPr>
-        <w:pStyle w:val="ListParagraph"/>
-        <w:numPr>
-          <w:ilvl w:val="1"/>
-          <w:numId w:val="3"/>
-        </w:numPr>
-      </w:pPr>
-      <w:r>
-        <w:t xml:space="preserve">Broken Vehicles: Fighters, Drones, </w:t>
-      </w:r>
-      <w:proofErr w:type="spellStart"/>
-      <w:r>
-        <w:t>MiningShips</w:t>
-      </w:r>
-      <w:proofErr w:type="spellEnd"/>
-      <w:r>
-        <w:t xml:space="preserve">, </w:t>
-      </w:r>
-    </w:p>
-    <w:p>
-      <w:pPr>
-        <w:pStyle w:val="ListParagraph"/>
-        <w:numPr>
-          <w:ilvl w:val="1"/>
-          <w:numId w:val="3"/>
-        </w:numPr>
-      </w:pPr>
-      <w:proofErr w:type="spellStart"/>
-      <w:r>
-        <w:t>Hev</w:t>
-      </w:r>
-      <w:proofErr w:type="spellEnd"/>
-      <w:r>
-        <w:t xml:space="preserve"> Suits</w:t>
-      </w:r>
-    </w:p>
-    <w:p>
-      <w:pPr>
-        <w:pStyle w:val="ListParagraph"/>
-        <w:numPr>
-          <w:ilvl w:val="1"/>
-          <w:numId w:val="3"/>
-        </w:numPr>
-      </w:pPr>
-      <w:r>
-        <w:t xml:space="preserve">Turrets </w:t>
-      </w:r>
-    </w:p>
-    <w:p>
-      <w:pPr>
-        <w:pStyle w:val="ListParagraph"/>
-        <w:numPr>
-          <w:ilvl w:val="1"/>
-          <w:numId w:val="3"/>
-        </w:numPr>
-      </w:pPr>
-      <w:r>
-        <w:t>Weapon Lockers</w:t>
-      </w:r>
-    </w:p>
-    <w:p>
-      <w:pPr>
-        <w:pStyle w:val="ListParagraph"/>
-        <w:numPr>
-          <w:ilvl w:val="1"/>
-          <w:numId w:val="3"/>
-        </w:numPr>
-      </w:pPr>
-      <w:r>
-        <w:t>Desks</w:t>
-      </w:r>
-    </w:p>
-    <w:p>
-      <w:pPr>
-        <w:pStyle w:val="ListParagraph"/>
-        <w:numPr>
-          <w:ilvl w:val="1"/>
-          <w:numId w:val="3"/>
-        </w:numPr>
-      </w:pPr>
-      <w:r>
-        <w:t>Chairs</w:t>
-      </w:r>
-    </w:p>
-    <w:p>
-      <w:pPr>
-        <w:pStyle w:val="ListParagraph"/>
-        <w:numPr>
-          <w:ilvl w:val="1"/>
-          <w:numId w:val="3"/>
-        </w:numPr>
-      </w:pPr>
-      <w:proofErr w:type="spellStart"/>
-      <w:r>
-        <w:t>FloodLights</w:t>
-      </w:r>
-      <w:proofErr w:type="spellEnd"/>
-    </w:p>
-    <w:p>
-      <w:pPr>
-        <w:pStyle w:val="ListParagraph"/>
-        <w:numPr>
-          <w:ilvl w:val="1"/>
-          <w:numId w:val="3"/>
-        </w:numPr>
-      </w:pPr>
-      <w:r>
-        <w:t>Wheels</w:t>
-      </w:r>
-    </w:p>
-    <w:p>
-      <w:pPr>
-        <w:pStyle w:val="ListParagraph"/>
-        <w:numPr>
-          <w:ilvl w:val="1"/>
-          <w:numId w:val="3"/>
-        </w:numPr>
-      </w:pPr>
-      <w:r>
-        <w:t>Warheads</w:t>
-      </w:r>
-    </w:p>
-    <w:p>
-      <w:pPr>
-        <w:pStyle w:val="ListParagraph"/>
-        <w:numPr>
-          <w:ilvl w:val="1"/>
-          <w:numId w:val="3"/>
-        </w:numPr>
-      </w:pPr>
-      <w:r>
-        <w:t>Warhead Vehicle</w:t>
-      </w:r>
-    </w:p>
-    <w:p>
-      <w:pPr>
-        <w:pStyle w:val="ListParagraph"/>
-        <w:numPr>
-          <w:ilvl w:val="1"/>
-          <w:numId w:val="3"/>
-        </w:numPr>
-      </w:pPr>
-      <w:proofErr w:type="spellStart"/>
-      <w:r>
-        <w:t>MoonBuggy</w:t>
-      </w:r>
-      <w:proofErr w:type="spellEnd"/>
-    </w:p>
-    <w:p>
-      <w:pPr>
-        <w:pStyle w:val="ListParagraph"/>
-        <w:numPr>
-          <w:ilvl w:val="0"/>
-          <w:numId w:val="3"/>
-        </w:numPr>
-      </w:pPr>
-      <w:r>
-        <w:t>Floor 1 –AI Core</w:t>
-      </w:r>
-    </w:p>
-    <w:p>
-      <w:pPr>
-        <w:pStyle w:val="ListParagraph"/>
-        <w:numPr>
-          <w:ilvl w:val="1"/>
-          <w:numId w:val="3"/>
-        </w:numPr>
-      </w:pPr>
-      <w:r>
-        <w:t>AI Mainframe</w:t>
-      </w:r>
-    </w:p>
-    <w:p>
-      <w:pPr>
-        <w:pStyle w:val="ListParagraph"/>
-        <w:numPr>
-          <w:ilvl w:val="1"/>
-          <w:numId w:val="3"/>
-        </w:numPr>
-      </w:pPr>
-      <w:r>
-        <w:t>Servers</w:t>
-      </w:r>
-    </w:p>
-    <w:p>
-      <w:pPr>
-        <w:pStyle w:val="ListParagraph"/>
-        <w:numPr>
-          <w:ilvl w:val="1"/>
-          <w:numId w:val="3"/>
-        </w:numPr>
-      </w:pPr>
-      <w:r>
-        <w:t>Security Gates</w:t>
-      </w:r>
-    </w:p>
-    <w:p>
-      <w:r>
-        <w:t>Enemies</w:t>
-      </w:r>
-    </w:p>
-    <w:p>
-      <w:pPr>
-        <w:pStyle w:val="ListParagraph"/>
-        <w:numPr>
-          <w:ilvl w:val="0"/>
-          <w:numId w:val="4"/>
-        </w:numPr>
-      </w:pPr>
-      <w:proofErr w:type="spellStart"/>
-      <w:r>
-        <w:t>Livestck</w:t>
-      </w:r>
-      <w:proofErr w:type="spellEnd"/>
-    </w:p>
-    <w:p>
-      <w:pPr>
-        <w:pStyle w:val="ListParagraph"/>
-        <w:numPr>
-          <w:ilvl w:val="1"/>
-          <w:numId w:val="4"/>
-        </w:numPr>
-      </w:pPr>
-      <w:r>
-        <w:t>Mutated Dogs</w:t>
-      </w:r>
-    </w:p>
-    <w:p>
-      <w:pPr>
-        <w:pStyle w:val="ListParagraph"/>
-        <w:numPr>
-          <w:ilvl w:val="1"/>
-          <w:numId w:val="4"/>
-        </w:numPr>
-      </w:pPr>
-      <w:r>
-        <w:t>Mutated Chickens</w:t>
-      </w:r>
-    </w:p>
-    <w:p>
-      <w:pPr>
-        <w:pStyle w:val="ListParagraph"/>
-        <w:numPr>
-          <w:ilvl w:val="0"/>
-          <w:numId w:val="4"/>
-        </w:numPr>
-      </w:pPr>
-      <w:r>
-        <w:t>AI Enemies</w:t>
-      </w:r>
-    </w:p>
-    <w:p>
-      <w:pPr>
-        <w:pStyle w:val="ListParagraph"/>
-        <w:numPr>
-          <w:ilvl w:val="1"/>
-          <w:numId w:val="4"/>
-        </w:numPr>
-      </w:pPr>
-      <w:r>
-        <w:t>Turrets</w:t>
-      </w:r>
-    </w:p>
-    <w:p>
-      <w:pPr>
-        <w:pStyle w:val="ListParagraph"/>
-        <w:numPr>
-          <w:ilvl w:val="1"/>
-          <w:numId w:val="4"/>
-        </w:numPr>
-      </w:pPr>
-      <w:r>
-        <w:t>Cameras</w:t>
-      </w:r>
-    </w:p>
-    <w:p>
-      <w:pPr>
-        <w:pStyle w:val="ListParagraph"/>
-        <w:numPr>
-          <w:ilvl w:val="1"/>
-          <w:numId w:val="4"/>
-        </w:numPr>
-      </w:pPr>
-      <w:r>
-        <w:t>Roombas</w:t>
-      </w:r>
-    </w:p>
-    <w:p>
-      <w:pPr>
-        <w:pStyle w:val="ListParagraph"/>
-        <w:numPr>
-          <w:ilvl w:val="0"/>
-          <w:numId w:val="4"/>
-        </w:numPr>
-      </w:pPr>
-      <w:proofErr w:type="spellStart"/>
-      <w:r>
-        <w:t>Xenomorph</w:t>
-      </w:r>
-      <w:proofErr w:type="spellEnd"/>
-    </w:p>
-    <w:p>
-      <w:pPr>
-        <w:pStyle w:val="ListParagraph"/>
-        <w:numPr>
-          <w:ilvl w:val="0"/>
-          <w:numId w:val="4"/>
-        </w:numPr>
-      </w:pPr>
-      <w:r>
-        <w:t>Plants</w:t>
+      <w:r>
+        <w:t>Garbadge Bins</w:t>
       </w:r>
       <w:bookmarkStart w:id="0" w:name="_GoBack"/>
       <w:bookmarkEnd w:id="0"/>
+    </w:p>
+    <w:p>
+      <w:pPr>
+        <w:pStyle w:val="ListParagraph"/>
+        <w:numPr>
+          <w:ilvl w:val="0"/>
+          <w:numId w:val="3"/>
+        </w:numPr>
+      </w:pPr>
+      <w:r>
+        <w:t>Propoganda Posters</w:t>
+      </w:r>
+    </w:p>
+    <w:p>
+      <w:pPr>
+        <w:pStyle w:val="ListParagraph"/>
+        <w:numPr>
+          <w:ilvl w:val="0"/>
+          <w:numId w:val="3"/>
+        </w:numPr>
+      </w:pPr>
+      <w:r>
+        <w:t>Floor 4 -Medbay</w:t>
+      </w:r>
+    </w:p>
+    <w:p>
+      <w:pPr>
+        <w:pStyle w:val="ListParagraph"/>
+        <w:numPr>
+          <w:ilvl w:val="1"/>
+          <w:numId w:val="3"/>
+        </w:numPr>
+      </w:pPr>
+      <w:r>
+        <w:t>Cryopods</w:t>
+      </w:r>
+    </w:p>
+    <w:p>
+      <w:pPr>
+        <w:pStyle w:val="ListParagraph"/>
+        <w:numPr>
+          <w:ilvl w:val="1"/>
+          <w:numId w:val="3"/>
+        </w:numPr>
+      </w:pPr>
+      <w:r>
+        <w:t>Operation Table</w:t>
+      </w:r>
+    </w:p>
+    <w:p>
+      <w:pPr>
+        <w:pStyle w:val="ListParagraph"/>
+        <w:numPr>
+          <w:ilvl w:val="0"/>
+          <w:numId w:val="3"/>
+        </w:numPr>
+      </w:pPr>
+      <w:r>
+        <w:t>Floor 3 –Hydroponics</w:t>
+      </w:r>
+    </w:p>
+    <w:p>
+      <w:pPr>
+        <w:pStyle w:val="ListParagraph"/>
+        <w:numPr>
+          <w:ilvl w:val="1"/>
+          <w:numId w:val="3"/>
+        </w:numPr>
+      </w:pPr>
+      <w:r>
+        <w:t>Plants</w:t>
+      </w:r>
+    </w:p>
+    <w:p>
+      <w:pPr>
+        <w:pStyle w:val="ListParagraph"/>
+        <w:numPr>
+          <w:ilvl w:val="1"/>
+          <w:numId w:val="3"/>
+        </w:numPr>
+      </w:pPr>
+      <w:r>
+        <w:t>Plantboxes</w:t>
+      </w:r>
+    </w:p>
+    <w:p>
+      <w:pPr>
+        <w:pStyle w:val="ListParagraph"/>
+        <w:numPr>
+          <w:ilvl w:val="1"/>
+          <w:numId w:val="3"/>
+        </w:numPr>
+      </w:pPr>
+      <w:r>
+        <w:t>Nests</w:t>
+      </w:r>
+    </w:p>
+    <w:p>
+      <w:pPr>
+        <w:pStyle w:val="ListParagraph"/>
+        <w:numPr>
+          <w:ilvl w:val="1"/>
+          <w:numId w:val="3"/>
+        </w:numPr>
+      </w:pPr>
+      <w:r>
+        <w:t>Overgrowth</w:t>
+      </w:r>
+    </w:p>
+    <w:p>
+      <w:pPr>
+        <w:pStyle w:val="ListParagraph"/>
+        <w:numPr>
+          <w:ilvl w:val="1"/>
+          <w:numId w:val="3"/>
+        </w:numPr>
+      </w:pPr>
+      <w:r>
+        <w:t>BrokenGlass</w:t>
+      </w:r>
+    </w:p>
+    <w:p>
+      <w:pPr>
+        <w:pStyle w:val="ListParagraph"/>
+        <w:numPr>
+          <w:ilvl w:val="1"/>
+          <w:numId w:val="3"/>
+        </w:numPr>
+      </w:pPr>
+      <w:r>
+        <w:t xml:space="preserve">Dog </w:t>
+      </w:r>
+      <w:r>
+        <w:t>House</w:t>
+      </w:r>
+    </w:p>
+    <w:p>
+      <w:pPr>
+        <w:pStyle w:val="ListParagraph"/>
+        <w:numPr>
+          <w:ilvl w:val="0"/>
+          <w:numId w:val="3"/>
+        </w:numPr>
+      </w:pPr>
+      <w:r>
+        <w:t>Floor 2 –Engineering</w:t>
+      </w:r>
+    </w:p>
+    <w:p>
+      <w:pPr>
+        <w:pStyle w:val="ListParagraph"/>
+        <w:numPr>
+          <w:ilvl w:val="1"/>
+          <w:numId w:val="3"/>
+        </w:numPr>
+      </w:pPr>
+      <w:r>
+        <w:lastRenderedPageBreak/>
+        <w:t>ToolBoxes</w:t>
+      </w:r>
+    </w:p>
+    <w:p>
+      <w:pPr>
+        <w:pStyle w:val="ListParagraph"/>
+        <w:numPr>
+          <w:ilvl w:val="1"/>
+          <w:numId w:val="3"/>
+        </w:numPr>
+      </w:pPr>
+      <w:r>
+        <w:t>Tools: Welder, Grinder, Sci-fi Hammer, SonicScrewdriver</w:t>
+      </w:r>
+    </w:p>
+    <w:p>
+      <w:pPr>
+        <w:pStyle w:val="ListParagraph"/>
+        <w:numPr>
+          <w:ilvl w:val="1"/>
+          <w:numId w:val="3"/>
+        </w:numPr>
+      </w:pPr>
+      <w:r>
+        <w:t>Generator</w:t>
+      </w:r>
+    </w:p>
+    <w:p>
+      <w:pPr>
+        <w:pStyle w:val="ListParagraph"/>
+        <w:numPr>
+          <w:ilvl w:val="1"/>
+          <w:numId w:val="3"/>
+        </w:numPr>
+      </w:pPr>
+      <w:r>
+        <w:t>FusionCore</w:t>
+      </w:r>
+    </w:p>
+    <w:p>
+      <w:pPr>
+        <w:pStyle w:val="ListParagraph"/>
+        <w:numPr>
+          <w:ilvl w:val="1"/>
+          <w:numId w:val="3"/>
+        </w:numPr>
+      </w:pPr>
+      <w:r>
+        <w:t>Teleporter</w:t>
+      </w:r>
+    </w:p>
+    <w:p>
+      <w:pPr>
+        <w:pStyle w:val="ListParagraph"/>
+        <w:numPr>
+          <w:ilvl w:val="1"/>
+          <w:numId w:val="3"/>
+        </w:numPr>
+      </w:pPr>
+      <w:r>
+        <w:t>Computers</w:t>
+      </w:r>
+    </w:p>
+    <w:p>
+      <w:pPr>
+        <w:pStyle w:val="ListParagraph"/>
+        <w:numPr>
+          <w:ilvl w:val="1"/>
+          <w:numId w:val="3"/>
+        </w:numPr>
+      </w:pPr>
+      <w:r>
+        <w:t>ArcbeamconfusionCoils</w:t>
+      </w:r>
+    </w:p>
+    <w:p>
+      <w:pPr>
+        <w:pStyle w:val="ListParagraph"/>
+        <w:numPr>
+          <w:ilvl w:val="1"/>
+          <w:numId w:val="3"/>
+        </w:numPr>
+      </w:pPr>
+      <w:r>
+        <w:t>Ass embly Line</w:t>
+      </w:r>
+    </w:p>
+    <w:p>
+      <w:pPr>
+        <w:pStyle w:val="ListParagraph"/>
+        <w:numPr>
+          <w:ilvl w:val="1"/>
+          <w:numId w:val="3"/>
+        </w:numPr>
+      </w:pPr>
+      <w:r>
+        <w:t xml:space="preserve">Broken Vehicles: Fighters, Drones, MiningShips, </w:t>
+      </w:r>
+    </w:p>
+    <w:p>
+      <w:pPr>
+        <w:pStyle w:val="ListParagraph"/>
+        <w:numPr>
+          <w:ilvl w:val="1"/>
+          <w:numId w:val="3"/>
+        </w:numPr>
+      </w:pPr>
+      <w:r>
+        <w:t>Hev Suits</w:t>
+      </w:r>
+    </w:p>
+    <w:p>
+      <w:pPr>
+        <w:pStyle w:val="ListParagraph"/>
+        <w:numPr>
+          <w:ilvl w:val="1"/>
+          <w:numId w:val="3"/>
+        </w:numPr>
+      </w:pPr>
+      <w:r>
+        <w:t xml:space="preserve">Turrets </w:t>
+      </w:r>
+    </w:p>
+    <w:p>
+      <w:pPr>
+        <w:pStyle w:val="ListParagraph"/>
+        <w:numPr>
+          <w:ilvl w:val="1"/>
+          <w:numId w:val="3"/>
+        </w:numPr>
+      </w:pPr>
+      <w:r>
+        <w:t>Weapon Lockers</w:t>
+      </w:r>
+    </w:p>
+    <w:p>
+      <w:pPr>
+        <w:pStyle w:val="ListParagraph"/>
+        <w:numPr>
+          <w:ilvl w:val="1"/>
+          <w:numId w:val="3"/>
+        </w:numPr>
+      </w:pPr>
+      <w:r>
+        <w:t>Desks</w:t>
+      </w:r>
+    </w:p>
+    <w:p>
+      <w:pPr>
+        <w:pStyle w:val="ListParagraph"/>
+        <w:numPr>
+          <w:ilvl w:val="1"/>
+          <w:numId w:val="3"/>
+        </w:numPr>
+      </w:pPr>
+      <w:r>
+        <w:t>Chairs</w:t>
+      </w:r>
+    </w:p>
+    <w:p>
+      <w:pPr>
+        <w:pStyle w:val="ListParagraph"/>
+        <w:numPr>
+          <w:ilvl w:val="1"/>
+          <w:numId w:val="3"/>
+        </w:numPr>
+      </w:pPr>
+      <w:r>
+        <w:t>FloodLights</w:t>
+      </w:r>
+    </w:p>
+    <w:p>
+      <w:pPr>
+        <w:pStyle w:val="ListParagraph"/>
+        <w:numPr>
+          <w:ilvl w:val="1"/>
+          <w:numId w:val="3"/>
+        </w:numPr>
+      </w:pPr>
+      <w:r>
+        <w:t>Wheels</w:t>
+      </w:r>
+    </w:p>
+    <w:p>
+      <w:pPr>
+        <w:pStyle w:val="ListParagraph"/>
+        <w:numPr>
+          <w:ilvl w:val="1"/>
+          <w:numId w:val="3"/>
+        </w:numPr>
+      </w:pPr>
+      <w:r>
+        <w:t>Warheads</w:t>
+      </w:r>
+    </w:p>
+    <w:p>
+      <w:pPr>
+        <w:pStyle w:val="ListParagraph"/>
+        <w:numPr>
+          <w:ilvl w:val="1"/>
+          <w:numId w:val="3"/>
+        </w:numPr>
+      </w:pPr>
+      <w:r>
+        <w:t>Warhead Vehicle</w:t>
+      </w:r>
+    </w:p>
+    <w:p>
+      <w:pPr>
+        <w:pStyle w:val="ListParagraph"/>
+        <w:numPr>
+          <w:ilvl w:val="1"/>
+          <w:numId w:val="3"/>
+        </w:numPr>
+      </w:pPr>
+      <w:r>
+        <w:t>MoonBuggy</w:t>
+      </w:r>
+    </w:p>
+    <w:p>
+      <w:pPr>
+        <w:pStyle w:val="ListParagraph"/>
+        <w:numPr>
+          <w:ilvl w:val="0"/>
+          <w:numId w:val="3"/>
+        </w:numPr>
+      </w:pPr>
+      <w:r>
+        <w:t>Floor 1 –AI Core</w:t>
+      </w:r>
+    </w:p>
+    <w:p>
+      <w:pPr>
+        <w:pStyle w:val="ListParagraph"/>
+        <w:numPr>
+          <w:ilvl w:val="1"/>
+          <w:numId w:val="3"/>
+        </w:numPr>
+      </w:pPr>
+      <w:r>
+        <w:t>AI Mainframe</w:t>
+      </w:r>
+    </w:p>
+    <w:p>
+      <w:pPr>
+        <w:pStyle w:val="ListParagraph"/>
+        <w:numPr>
+          <w:ilvl w:val="1"/>
+          <w:numId w:val="3"/>
+        </w:numPr>
+      </w:pPr>
+      <w:r>
+        <w:t>Servers</w:t>
+      </w:r>
+    </w:p>
+    <w:p>
+      <w:pPr>
+        <w:pStyle w:val="ListParagraph"/>
+        <w:numPr>
+          <w:ilvl w:val="1"/>
+          <w:numId w:val="3"/>
+        </w:numPr>
+      </w:pPr>
+      <w:r>
+        <w:t>Security Gates</w:t>
+      </w:r>
+    </w:p>
+    <w:p>
+      <w:r>
+        <w:t>Enemies</w:t>
+      </w:r>
+    </w:p>
+    <w:p>
+      <w:pPr>
+        <w:pStyle w:val="ListParagraph"/>
+        <w:numPr>
+          <w:ilvl w:val="0"/>
+          <w:numId w:val="4"/>
+        </w:numPr>
+      </w:pPr>
+      <w:r>
+        <w:t>Livestck</w:t>
+      </w:r>
+    </w:p>
+    <w:p>
+      <w:pPr>
+        <w:pStyle w:val="ListParagraph"/>
+        <w:numPr>
+          <w:ilvl w:val="1"/>
+          <w:numId w:val="4"/>
+        </w:numPr>
+      </w:pPr>
+      <w:r>
+        <w:t>Mutated Dogs</w:t>
+      </w:r>
+    </w:p>
+    <w:p>
+      <w:pPr>
+        <w:pStyle w:val="ListParagraph"/>
+        <w:numPr>
+          <w:ilvl w:val="1"/>
+          <w:numId w:val="4"/>
+        </w:numPr>
+      </w:pPr>
+      <w:r>
+        <w:t>Mutated Chickens</w:t>
+      </w:r>
+    </w:p>
+    <w:p>
+      <w:pPr>
+        <w:pStyle w:val="ListParagraph"/>
+        <w:numPr>
+          <w:ilvl w:val="0"/>
+          <w:numId w:val="4"/>
+        </w:numPr>
+      </w:pPr>
+      <w:r>
+        <w:t>AI Enemies</w:t>
+      </w:r>
+    </w:p>
+    <w:p>
+      <w:pPr>
+        <w:pStyle w:val="ListParagraph"/>
+        <w:numPr>
+          <w:ilvl w:val="1"/>
+          <w:numId w:val="4"/>
+        </w:numPr>
+      </w:pPr>
+      <w:r>
+        <w:t>Turrets</w:t>
+      </w:r>
+    </w:p>
+    <w:p>
+      <w:pPr>
+        <w:pStyle w:val="ListParagraph"/>
+        <w:numPr>
+          <w:ilvl w:val="1"/>
+          <w:numId w:val="4"/>
+        </w:numPr>
+      </w:pPr>
+      <w:r>
+        <w:t>Cameras</w:t>
+      </w:r>
+    </w:p>
+    <w:p>
+      <w:pPr>
+        <w:pStyle w:val="ListParagraph"/>
+        <w:numPr>
+          <w:ilvl w:val="1"/>
+          <w:numId w:val="4"/>
+        </w:numPr>
+      </w:pPr>
+      <w:r>
+        <w:t>Roombas</w:t>
+      </w:r>
+    </w:p>
+    <w:p>
+      <w:pPr>
+        <w:pStyle w:val="ListParagraph"/>
+        <w:numPr>
+          <w:ilvl w:val="0"/>
+          <w:numId w:val="4"/>
+        </w:numPr>
+      </w:pPr>
+      <w:r>
+        <w:t>Xenomorph</w:t>
+      </w:r>
+    </w:p>
+    <w:p>
+      <w:pPr>
+        <w:pStyle w:val="ListParagraph"/>
+        <w:numPr>
+          <w:ilvl w:val="0"/>
+          <w:numId w:val="4"/>
+        </w:numPr>
+      </w:pPr>
+      <w:r>
+        <w:t>Plants</w:t>
+      </w:r>
     </w:p>
     <w:p/>
     <w:sectPr>

</xml_diff>